<commit_message>
Logo and Ideas Revision
This adds the comments into the logo python file and takes away version
names and relies on the logo version of Github. Ideas are changed
significantly to look better.
</commit_message>
<xml_diff>
--- a/Ideas.docx
+++ b/Ideas.docx
@@ -1,18 +1,29 @@
 
 <file path=word/document.xml><?xml version="1.0" encoding="utf-8"?>
 <w:document xmlns:wpc="http://schemas.microsoft.com/office/word/2010/wordprocessingCanvas" xmlns:mc="http://schemas.openxmlformats.org/markup-compatibility/2006" xmlns:o="urn:schemas-microsoft-com:office:office" xmlns:r="http://schemas.openxmlformats.org/officeDocument/2006/relationships" xmlns:m="http://schemas.openxmlformats.org/officeDocument/2006/math" xmlns:v="urn:schemas-microsoft-com:vml" xmlns:wp14="http://schemas.microsoft.com/office/word/2010/wordprocessingDrawing" xmlns:wp="http://schemas.openxmlformats.org/drawingml/2006/wordprocessingDrawing" xmlns:w10="urn:schemas-microsoft-com:office:word" xmlns:w="http://schemas.openxmlformats.org/wordprocessingml/2006/main" xmlns:w14="http://schemas.microsoft.com/office/word/2010/wordml" xmlns:w15="http://schemas.microsoft.com/office/word/2012/wordml" xmlns:wpg="http://schemas.microsoft.com/office/word/2010/wordprocessingGroup" xmlns:wpi="http://schemas.microsoft.com/office/word/2010/wordprocessingInk" xmlns:wne="http://schemas.microsoft.com/office/word/2006/wordml" xmlns:wps="http://schemas.microsoft.com/office/word/2010/wordprocessingShape" mc:Ignorable="w14 w15 wp14">
+  <w:background w:color="FFFFFF">
+    <v:background id="_x0000_s1025" o:bwmode="white">
+      <v:fill r:id="rId2" o:title="White marble" type="tile"/>
+    </v:background>
+  </w:background>
   <w:body>
     <w:p>
       <w:pPr>
         <w:jc w:val="center"/>
         <w:rPr>
-          <w:sz w:val="32"/>
-          <w:szCs w:val="32"/>
-        </w:rPr>
-      </w:pPr>
-      <w:r>
-        <w:rPr>
-          <w:sz w:val="32"/>
+          <w:rFonts w:ascii="Bodoni MT" w:eastAsia="DotumChe" w:hAnsi="Bodoni MT"/>
+          <w:b/>
+          <w:color w:val="FF0000"/>
+          <w:sz w:val="44"/>
+          <w:szCs w:val="32"/>
+        </w:rPr>
+      </w:pPr>
+      <w:r>
+        <w:rPr>
+          <w:rFonts w:ascii="Bodoni MT" w:eastAsia="DotumChe" w:hAnsi="Bodoni MT"/>
+          <w:b/>
+          <w:color w:val="FF0000"/>
+          <w:sz w:val="44"/>
           <w:szCs w:val="32"/>
         </w:rPr>
         <w:t>The ideas</w:t>
@@ -20,13 +31,16 @@
     </w:p>
     <w:p>
       <w:pPr>
-        <w:rPr>
-          <w:sz w:val="32"/>
-          <w:szCs w:val="32"/>
-        </w:rPr>
-      </w:pPr>
-      <w:r>
-        <w:rPr>
+        <w:jc w:val="center"/>
+        <w:rPr>
+          <w:rFonts w:ascii="Bodoni MT" w:eastAsia="DotumChe" w:hAnsi="Bodoni MT"/>
+          <w:sz w:val="32"/>
+          <w:szCs w:val="32"/>
+        </w:rPr>
+      </w:pPr>
+      <w:r>
+        <w:rPr>
+          <w:rFonts w:ascii="Bodoni MT" w:eastAsia="DotumChe" w:hAnsi="Bodoni MT"/>
           <w:sz w:val="32"/>
           <w:szCs w:val="32"/>
         </w:rPr>
@@ -35,13 +49,16 @@
     </w:p>
     <w:p>
       <w:pPr>
-        <w:rPr>
-          <w:sz w:val="32"/>
-          <w:szCs w:val="32"/>
-        </w:rPr>
-      </w:pPr>
-      <w:r>
-        <w:rPr>
+        <w:jc w:val="center"/>
+        <w:rPr>
+          <w:rFonts w:ascii="Bodoni MT" w:eastAsia="DotumChe" w:hAnsi="Bodoni MT"/>
+          <w:sz w:val="32"/>
+          <w:szCs w:val="32"/>
+        </w:rPr>
+      </w:pPr>
+      <w:r>
+        <w:rPr>
+          <w:rFonts w:ascii="Bodoni MT" w:eastAsia="DotumChe" w:hAnsi="Bodoni MT"/>
           <w:sz w:val="32"/>
           <w:szCs w:val="32"/>
         </w:rPr>
@@ -50,21 +67,26 @@
     </w:p>
     <w:p>
       <w:pPr>
-        <w:rPr>
-          <w:sz w:val="32"/>
-          <w:szCs w:val="32"/>
-        </w:rPr>
-      </w:pPr>
-    </w:p>
-    <w:p>
-      <w:pPr>
-        <w:rPr>
-          <w:sz w:val="32"/>
-          <w:szCs w:val="32"/>
-        </w:rPr>
-      </w:pPr>
-      <w:r>
-        <w:rPr>
+        <w:jc w:val="center"/>
+        <w:rPr>
+          <w:rFonts w:ascii="Bodoni MT" w:eastAsia="DotumChe" w:hAnsi="Bodoni MT"/>
+          <w:sz w:val="32"/>
+          <w:szCs w:val="32"/>
+        </w:rPr>
+      </w:pPr>
+    </w:p>
+    <w:p>
+      <w:pPr>
+        <w:jc w:val="center"/>
+        <w:rPr>
+          <w:rFonts w:ascii="Bodoni MT" w:eastAsia="DotumChe" w:hAnsi="Bodoni MT"/>
+          <w:sz w:val="32"/>
+          <w:szCs w:val="32"/>
+        </w:rPr>
+      </w:pPr>
+      <w:r>
+        <w:rPr>
+          <w:rFonts w:ascii="Bodoni MT" w:eastAsia="DotumChe" w:hAnsi="Bodoni MT"/>
           <w:sz w:val="32"/>
           <w:szCs w:val="32"/>
         </w:rPr>
@@ -73,15 +95,19 @@
     </w:p>
     <w:p>
       <w:pPr>
-        <w:rPr>
-          <w:sz w:val="32"/>
-          <w:szCs w:val="32"/>
-        </w:rPr>
-      </w:pPr>
-    </w:p>
-    <w:p>
-      <w:pPr>
-        <w:rPr>
+        <w:jc w:val="center"/>
+        <w:rPr>
+          <w:rFonts w:ascii="Bodoni MT" w:eastAsia="DotumChe" w:hAnsi="Bodoni MT"/>
+          <w:sz w:val="32"/>
+          <w:szCs w:val="32"/>
+        </w:rPr>
+      </w:pPr>
+    </w:p>
+    <w:p>
+      <w:pPr>
+        <w:jc w:val="center"/>
+        <w:rPr>
+          <w:rFonts w:ascii="Bodoni MT" w:eastAsia="DotumChe" w:hAnsi="Bodoni MT"/>
           <w:color w:val="FF0000"/>
           <w:sz w:val="32"/>
           <w:szCs w:val="32"/>
@@ -89,6 +115,7 @@
       </w:pPr>
       <w:r>
         <w:rPr>
+          <w:rFonts w:ascii="Bodoni MT" w:eastAsia="DotumChe" w:hAnsi="Bodoni MT"/>
           <w:color w:val="FF0000"/>
           <w:sz w:val="32"/>
           <w:szCs w:val="32"/>
@@ -97,6 +124,7 @@
       </w:r>
       <w:r>
         <w:rPr>
+          <w:rFonts w:ascii="Bodoni MT" w:eastAsia="DotumChe" w:hAnsi="Bodoni MT"/>
           <w:color w:val="FF0000"/>
           <w:sz w:val="32"/>
           <w:szCs w:val="32"/>
@@ -106,21 +134,26 @@
     </w:p>
     <w:p>
       <w:pPr>
-        <w:rPr>
-          <w:sz w:val="32"/>
-          <w:szCs w:val="32"/>
-        </w:rPr>
-      </w:pPr>
-    </w:p>
-    <w:p>
-      <w:pPr>
-        <w:rPr>
-          <w:sz w:val="32"/>
-          <w:szCs w:val="32"/>
-        </w:rPr>
-      </w:pPr>
-      <w:r>
-        <w:rPr>
+        <w:jc w:val="center"/>
+        <w:rPr>
+          <w:rFonts w:ascii="Bodoni MT" w:eastAsia="DotumChe" w:hAnsi="Bodoni MT"/>
+          <w:sz w:val="32"/>
+          <w:szCs w:val="32"/>
+        </w:rPr>
+      </w:pPr>
+    </w:p>
+    <w:p>
+      <w:pPr>
+        <w:jc w:val="center"/>
+        <w:rPr>
+          <w:rFonts w:ascii="Bodoni MT" w:eastAsia="DotumChe" w:hAnsi="Bodoni MT"/>
+          <w:sz w:val="32"/>
+          <w:szCs w:val="32"/>
+        </w:rPr>
+      </w:pPr>
+      <w:r>
+        <w:rPr>
+          <w:rFonts w:ascii="Bodoni MT" w:eastAsia="DotumChe" w:hAnsi="Bodoni MT"/>
           <w:sz w:val="32"/>
           <w:szCs w:val="32"/>
         </w:rPr>
@@ -129,44 +162,62 @@
     </w:p>
     <w:p>
       <w:pPr>
-        <w:rPr>
-          <w:sz w:val="32"/>
-          <w:szCs w:val="32"/>
-        </w:rPr>
-      </w:pPr>
-    </w:p>
-    <w:p>
-      <w:pPr>
-        <w:rPr>
-          <w:sz w:val="32"/>
-          <w:szCs w:val="32"/>
-        </w:rPr>
-      </w:pPr>
-      <w:r>
-        <w:rPr>
-          <w:sz w:val="32"/>
-          <w:szCs w:val="32"/>
-        </w:rPr>
-        <w:t>Product name: Monster</w:t>
-      </w:r>
-    </w:p>
-    <w:p>
-      <w:pPr>
-        <w:rPr>
-          <w:sz w:val="32"/>
-          <w:szCs w:val="32"/>
-        </w:rPr>
-      </w:pPr>
-    </w:p>
-    <w:p>
-      <w:pPr>
-        <w:rPr>
-          <w:sz w:val="32"/>
-          <w:szCs w:val="32"/>
-        </w:rPr>
-      </w:pPr>
-      <w:r>
-        <w:rPr>
+        <w:jc w:val="center"/>
+        <w:rPr>
+          <w:rFonts w:ascii="Bodoni MT" w:eastAsia="DotumChe" w:hAnsi="Bodoni MT"/>
+          <w:sz w:val="32"/>
+          <w:szCs w:val="32"/>
+        </w:rPr>
+      </w:pPr>
+    </w:p>
+    <w:p>
+      <w:pPr>
+        <w:jc w:val="center"/>
+        <w:rPr>
+          <w:rFonts w:ascii="Bodoni MT" w:eastAsia="DotumChe" w:hAnsi="Bodoni MT"/>
+          <w:sz w:val="36"/>
+        </w:rPr>
+      </w:pPr>
+      <w:r>
+        <w:rPr>
+          <w:rFonts w:ascii="Bodoni MT" w:eastAsia="DotumChe" w:hAnsi="Bodoni MT"/>
+          <w:sz w:val="32"/>
+          <w:szCs w:val="32"/>
+        </w:rPr>
+        <w:t xml:space="preserve">Product name: </w:t>
+      </w:r>
+      <w:proofErr w:type="spellStart"/>
+      <w:r>
+        <w:rPr>
+          <w:rFonts w:ascii="Bodoni MT" w:eastAsia="DotumChe" w:hAnsi="Bodoni MT"/>
+          <w:sz w:val="36"/>
+        </w:rPr>
+        <w:t>Nexon</w:t>
+      </w:r>
+      <w:proofErr w:type="spellEnd"/>
+    </w:p>
+    <w:p>
+      <w:pPr>
+        <w:jc w:val="center"/>
+        <w:rPr>
+          <w:rFonts w:ascii="Bodoni MT" w:eastAsia="DotumChe" w:hAnsi="Bodoni MT"/>
+          <w:sz w:val="32"/>
+          <w:szCs w:val="32"/>
+        </w:rPr>
+      </w:pPr>
+    </w:p>
+    <w:p>
+      <w:pPr>
+        <w:jc w:val="center"/>
+        <w:rPr>
+          <w:rFonts w:ascii="Bodoni MT" w:eastAsia="DotumChe" w:hAnsi="Bodoni MT"/>
+          <w:sz w:val="32"/>
+          <w:szCs w:val="32"/>
+        </w:rPr>
+      </w:pPr>
+      <w:r>
+        <w:rPr>
+          <w:rFonts w:ascii="Bodoni MT" w:eastAsia="DotumChe" w:hAnsi="Bodoni MT"/>
           <w:sz w:val="32"/>
           <w:szCs w:val="32"/>
         </w:rPr>
@@ -174,6 +225,7 @@
       </w:r>
       <w:r>
         <w:rPr>
+          <w:rFonts w:ascii="Bodoni MT" w:eastAsia="DotumChe" w:hAnsi="Bodoni MT"/>
           <w:strike/>
           <w:sz w:val="32"/>
           <w:szCs w:val="32"/>
@@ -182,21 +234,25 @@
       </w:r>
       <w:r>
         <w:rPr>
-          <w:sz w:val="32"/>
-          <w:szCs w:val="32"/>
-        </w:rPr>
-        <w:t xml:space="preserve"> Wednesday Thursday Friday </w:t>
-      </w:r>
-    </w:p>
-    <w:p>
-      <w:pPr>
-        <w:rPr>
-          <w:sz w:val="32"/>
-          <w:szCs w:val="32"/>
-        </w:rPr>
-      </w:pPr>
-      <w:r>
-        <w:rPr>
+          <w:rFonts w:ascii="Bodoni MT" w:eastAsia="DotumChe" w:hAnsi="Bodoni MT"/>
+          <w:sz w:val="32"/>
+          <w:szCs w:val="32"/>
+        </w:rPr>
+        <w:t xml:space="preserve"> Wednesday Thursday Friday</w:t>
+      </w:r>
+    </w:p>
+    <w:p>
+      <w:pPr>
+        <w:jc w:val="center"/>
+        <w:rPr>
+          <w:rFonts w:ascii="Bodoni MT" w:eastAsia="DotumChe" w:hAnsi="Bodoni MT"/>
+          <w:sz w:val="32"/>
+          <w:szCs w:val="32"/>
+        </w:rPr>
+      </w:pPr>
+      <w:r>
+        <w:rPr>
+          <w:rFonts w:ascii="Bodoni MT" w:eastAsia="DotumChe" w:hAnsi="Bodoni MT"/>
           <w:sz w:val="32"/>
           <w:szCs w:val="32"/>
         </w:rPr>
@@ -205,6 +261,7 @@
       <w:proofErr w:type="spellStart"/>
       <w:r>
         <w:rPr>
+          <w:rFonts w:ascii="Bodoni MT" w:eastAsia="DotumChe" w:hAnsi="Bodoni MT"/>
           <w:sz w:val="32"/>
           <w:szCs w:val="32"/>
         </w:rPr>
@@ -213,38 +270,55 @@
       <w:proofErr w:type="spellEnd"/>
       <w:r>
         <w:rPr>
+          <w:rFonts w:ascii="Bodoni MT" w:eastAsia="DotumChe" w:hAnsi="Bodoni MT"/>
           <w:sz w:val="32"/>
           <w:szCs w:val="32"/>
         </w:rPr>
         <w:t xml:space="preserve">, </w:t>
       </w:r>
-    </w:p>
-    <w:p>
-      <w:pPr>
-        <w:jc w:val="center"/>
-        <w:rPr>
-          <w:sz w:val="32"/>
-          <w:szCs w:val="32"/>
-        </w:rPr>
-      </w:pPr>
-      <w:r>
-        <w:rPr>
-          <w:sz w:val="32"/>
-          <w:szCs w:val="32"/>
-        </w:rPr>
-        <w:t>Backlog.</w:t>
-      </w:r>
-    </w:p>
-    <w:p>
-      <w:pPr>
-        <w:jc w:val="center"/>
-        <w:rPr>
-          <w:sz w:val="32"/>
-          <w:szCs w:val="32"/>
-        </w:rPr>
-      </w:pPr>
-      <w:r>
-        <w:rPr>
+      <w:r>
+        <w:rPr>
+          <w:rFonts w:ascii="Bodoni MT" w:eastAsia="DotumChe" w:hAnsi="Bodoni MT"/>
+          <w:sz w:val="32"/>
+          <w:szCs w:val="32"/>
+        </w:rPr>
+        <w:t>Canopy</w:t>
+      </w:r>
+    </w:p>
+    <w:p>
+      <w:pPr>
+        <w:jc w:val="center"/>
+        <w:rPr>
+          <w:rFonts w:ascii="Bodoni MT" w:eastAsia="DotumChe" w:hAnsi="Bodoni MT"/>
+          <w:b/>
+          <w:color w:val="FF0000"/>
+          <w:sz w:val="40"/>
+          <w:szCs w:val="32"/>
+        </w:rPr>
+      </w:pPr>
+      <w:r>
+        <w:rPr>
+          <w:rFonts w:ascii="Bodoni MT" w:eastAsia="DotumChe" w:hAnsi="Bodoni MT"/>
+          <w:b/>
+          <w:color w:val="FF0000"/>
+          <w:sz w:val="40"/>
+          <w:szCs w:val="32"/>
+        </w:rPr>
+        <w:t>Backlog</w:t>
+      </w:r>
+    </w:p>
+    <w:p>
+      <w:pPr>
+        <w:jc w:val="center"/>
+        <w:rPr>
+          <w:rFonts w:ascii="Bodoni MT" w:eastAsia="DotumChe" w:hAnsi="Bodoni MT"/>
+          <w:sz w:val="32"/>
+          <w:szCs w:val="32"/>
+        </w:rPr>
+      </w:pPr>
+      <w:r>
+        <w:rPr>
+          <w:rFonts w:ascii="Bodoni MT" w:eastAsia="DotumChe" w:hAnsi="Bodoni MT"/>
           <w:sz w:val="32"/>
           <w:szCs w:val="32"/>
         </w:rPr>
@@ -255,12 +329,14 @@
       <w:pPr>
         <w:jc w:val="center"/>
         <w:rPr>
-          <w:sz w:val="32"/>
-          <w:szCs w:val="32"/>
-        </w:rPr>
-      </w:pPr>
-      <w:r>
-        <w:rPr>
+          <w:rFonts w:ascii="Bodoni MT" w:eastAsia="DotumChe" w:hAnsi="Bodoni MT"/>
+          <w:sz w:val="32"/>
+          <w:szCs w:val="32"/>
+        </w:rPr>
+      </w:pPr>
+      <w:r>
+        <w:rPr>
+          <w:rFonts w:ascii="Bodoni MT" w:eastAsia="DotumChe" w:hAnsi="Bodoni MT"/>
           <w:sz w:val="32"/>
           <w:szCs w:val="32"/>
         </w:rPr>
@@ -271,12 +347,14 @@
       <w:pPr>
         <w:jc w:val="center"/>
         <w:rPr>
-          <w:sz w:val="32"/>
-          <w:szCs w:val="32"/>
-        </w:rPr>
-      </w:pPr>
-      <w:r>
-        <w:rPr>
+          <w:rFonts w:ascii="Bodoni MT" w:eastAsia="DotumChe" w:hAnsi="Bodoni MT"/>
+          <w:sz w:val="32"/>
+          <w:szCs w:val="32"/>
+        </w:rPr>
+      </w:pPr>
+      <w:r>
+        <w:rPr>
+          <w:rFonts w:ascii="Bodoni MT" w:eastAsia="DotumChe" w:hAnsi="Bodoni MT"/>
           <w:sz w:val="32"/>
           <w:szCs w:val="32"/>
         </w:rPr>
@@ -287,90 +365,210 @@
       <w:pPr>
         <w:jc w:val="center"/>
         <w:rPr>
-          <w:sz w:val="32"/>
-          <w:szCs w:val="32"/>
-        </w:rPr>
-      </w:pPr>
-      <w:r>
-        <w:rPr>
+          <w:rFonts w:ascii="Bodoni MT" w:eastAsia="DotumChe" w:hAnsi="Bodoni MT"/>
+          <w:sz w:val="32"/>
+          <w:szCs w:val="32"/>
+        </w:rPr>
+      </w:pPr>
+      <w:r>
+        <w:rPr>
+          <w:rFonts w:ascii="Bodoni MT" w:eastAsia="DotumChe" w:hAnsi="Bodoni MT"/>
           <w:sz w:val="32"/>
           <w:szCs w:val="32"/>
         </w:rPr>
         <w:t>Transparency</w:t>
       </w:r>
-      <w:r>
-        <w:rPr>
+    </w:p>
+    <w:p>
+      <w:pPr>
+        <w:jc w:val="center"/>
+        <w:rPr>
+          <w:rFonts w:ascii="Bodoni MT" w:eastAsia="DotumChe" w:hAnsi="Bodoni MT"/>
+          <w:sz w:val="32"/>
+          <w:szCs w:val="32"/>
+        </w:rPr>
+      </w:pPr>
+      <w:r>
+        <w:rPr>
+          <w:rFonts w:ascii="Bodoni MT" w:eastAsia="DotumChe" w:hAnsi="Bodoni MT"/>
+          <w:sz w:val="32"/>
+          <w:szCs w:val="32"/>
+        </w:rPr>
+        <w:t>Application to images</w:t>
+      </w:r>
+    </w:p>
+    <w:p>
+      <w:pPr>
+        <w:jc w:val="center"/>
+        <w:rPr>
+          <w:rFonts w:ascii="Bodoni MT" w:eastAsia="DotumChe" w:hAnsi="Bodoni MT"/>
+          <w:sz w:val="32"/>
+          <w:szCs w:val="32"/>
+        </w:rPr>
+      </w:pPr>
+    </w:p>
+    <w:p>
+      <w:pPr>
+        <w:jc w:val="center"/>
+        <w:rPr>
+          <w:rFonts w:ascii="Bodoni MT" w:eastAsia="DotumChe" w:hAnsi="Bodoni MT"/>
+          <w:sz w:val="32"/>
+          <w:szCs w:val="32"/>
+        </w:rPr>
+      </w:pPr>
+    </w:p>
+    <w:p>
+      <w:pPr>
+        <w:jc w:val="center"/>
+        <w:rPr>
+          <w:rFonts w:ascii="Bodoni MT" w:eastAsia="DotumChe" w:hAnsi="Bodoni MT"/>
+          <w:b/>
+          <w:color w:val="FF0000"/>
+          <w:sz w:val="44"/>
+          <w:szCs w:val="32"/>
+        </w:rPr>
+      </w:pPr>
+      <w:r>
+        <w:rPr>
+          <w:rFonts w:ascii="Bodoni MT" w:eastAsia="DotumChe" w:hAnsi="Bodoni MT"/>
+          <w:b/>
+          <w:color w:val="FF0000"/>
+          <w:sz w:val="44"/>
+          <w:szCs w:val="32"/>
+        </w:rPr>
+        <w:t>Sprint</w:t>
+      </w:r>
+    </w:p>
+    <w:p>
+      <w:pPr>
+        <w:jc w:val="center"/>
+        <w:rPr>
+          <w:rFonts w:ascii="Bodoni MT" w:eastAsia="DotumChe" w:hAnsi="Bodoni MT"/>
+          <w:sz w:val="32"/>
+          <w:szCs w:val="32"/>
+        </w:rPr>
+      </w:pPr>
+      <w:r>
+        <w:rPr>
+          <w:rFonts w:ascii="Bodoni MT" w:eastAsia="DotumChe" w:hAnsi="Bodoni MT"/>
+          <w:sz w:val="32"/>
+          <w:szCs w:val="32"/>
+        </w:rPr>
+        <w:t>Mask, Transparency</w:t>
+      </w:r>
+      <w:r>
+        <w:rPr>
+          <w:rFonts w:ascii="Bodoni MT" w:eastAsia="DotumChe" w:hAnsi="Bodoni MT"/>
+          <w:sz w:val="32"/>
+          <w:szCs w:val="32"/>
+        </w:rPr>
+        <w:t>, Application</w:t>
+      </w:r>
+      <w:r>
+        <w:rPr>
+          <w:rFonts w:ascii="Bodoni MT" w:eastAsia="DotumChe" w:hAnsi="Bodoni MT"/>
+          <w:sz w:val="32"/>
+          <w:szCs w:val="32"/>
+        </w:rPr>
+        <w:t>- Wednesday 2 Days</w:t>
+      </w:r>
+      <w:r>
+        <w:rPr>
+          <w:rFonts w:ascii="Bodoni MT" w:eastAsia="DotumChe" w:hAnsi="Bodoni MT"/>
+          <w:sz w:val="32"/>
+          <w:szCs w:val="32"/>
+        </w:rPr>
+        <w:t xml:space="preserve">. </w:t>
+      </w:r>
+      <w:r>
+        <w:rPr>
+          <w:rFonts w:ascii="Bodoni MT" w:eastAsia="DotumChe" w:hAnsi="Bodoni MT"/>
           <w:sz w:val="32"/>
           <w:szCs w:val="32"/>
         </w:rPr>
         <w:br/>
       </w:r>
-    </w:p>
-    <w:p>
-      <w:pPr>
-        <w:jc w:val="center"/>
-        <w:rPr>
-          <w:sz w:val="32"/>
-          <w:szCs w:val="32"/>
-        </w:rPr>
-      </w:pPr>
-      <w:r>
-        <w:rPr>
-          <w:sz w:val="32"/>
-          <w:szCs w:val="32"/>
-        </w:rPr>
-        <w:t>Sprint</w:t>
-      </w:r>
-    </w:p>
-    <w:p>
-      <w:pPr>
-        <w:rPr>
-          <w:sz w:val="32"/>
-          <w:szCs w:val="32"/>
-        </w:rPr>
-      </w:pPr>
-      <w:r>
-        <w:rPr>
-          <w:sz w:val="32"/>
-          <w:szCs w:val="32"/>
-        </w:rPr>
-        <w:t>Mask, Transparency- Wednesday 2 Days</w:t>
-      </w:r>
-    </w:p>
-    <w:p>
-      <w:pPr>
-        <w:rPr>
-          <w:sz w:val="32"/>
-          <w:szCs w:val="32"/>
-        </w:rPr>
-      </w:pPr>
-      <w:r>
-        <w:rPr>
-          <w:sz w:val="32"/>
-          <w:szCs w:val="32"/>
-        </w:rPr>
-        <w:lastRenderedPageBreak/>
+      <w:proofErr w:type="gramStart"/>
+      <w:r>
+        <w:rPr>
+          <w:rFonts w:ascii="Bodoni MT" w:eastAsia="DotumChe" w:hAnsi="Bodoni MT"/>
+          <w:sz w:val="32"/>
+          <w:szCs w:val="32"/>
+        </w:rPr>
+        <w:t>this</w:t>
+      </w:r>
+      <w:proofErr w:type="gramEnd"/>
+      <w:r>
+        <w:rPr>
+          <w:rFonts w:ascii="Bodoni MT" w:eastAsia="DotumChe" w:hAnsi="Bodoni MT"/>
+          <w:sz w:val="32"/>
+          <w:szCs w:val="32"/>
+        </w:rPr>
+        <w:t xml:space="preserve"> has gone very long and was longer than expected. It was approx. 4-6 days.</w:t>
+      </w:r>
+    </w:p>
+    <w:p>
+      <w:pPr>
+        <w:jc w:val="center"/>
+        <w:rPr>
+          <w:rFonts w:ascii="Bodoni MT" w:eastAsia="DotumChe" w:hAnsi="Bodoni MT"/>
+          <w:sz w:val="32"/>
+          <w:szCs w:val="32"/>
+        </w:rPr>
+      </w:pPr>
+      <w:r>
+        <w:rPr>
+          <w:rFonts w:ascii="Bodoni MT" w:eastAsia="DotumChe" w:hAnsi="Bodoni MT"/>
+          <w:sz w:val="32"/>
+          <w:szCs w:val="32"/>
+        </w:rPr>
         <w:t>Positioning, Logo- Friday 2 Days</w:t>
       </w:r>
     </w:p>
     <w:p>
       <w:pPr>
-        <w:rPr>
-          <w:sz w:val="32"/>
-          <w:szCs w:val="32"/>
-        </w:rPr>
-      </w:pPr>
-    </w:p>
-    <w:p>
-      <w:pPr>
-        <w:rPr>
-          <w:sz w:val="32"/>
-          <w:szCs w:val="32"/>
-        </w:rPr>
-      </w:pPr>
-      <w:r>
-        <w:rPr>
-          <w:sz w:val="32"/>
+        <w:jc w:val="center"/>
+        <w:rPr>
+          <w:rFonts w:ascii="Bodoni MT" w:eastAsia="DotumChe" w:hAnsi="Bodoni MT"/>
+          <w:sz w:val="32"/>
+          <w:szCs w:val="32"/>
+        </w:rPr>
+      </w:pPr>
+      <w:r>
+        <w:rPr>
+          <w:rFonts w:ascii="Bodoni MT" w:eastAsia="DotumChe" w:hAnsi="Bodoni MT"/>
+          <w:sz w:val="32"/>
+          <w:szCs w:val="32"/>
+        </w:rPr>
+        <w:t>This took less than a day. It was very easy.</w:t>
+      </w:r>
+    </w:p>
+    <w:p>
+      <w:pPr>
+        <w:rPr>
+          <w:rFonts w:ascii="Bodoni MT" w:eastAsia="DotumChe" w:hAnsi="Bodoni MT"/>
+          <w:sz w:val="32"/>
+          <w:szCs w:val="32"/>
+        </w:rPr>
+      </w:pPr>
+    </w:p>
+    <w:p>
+      <w:pPr>
+        <w:jc w:val="center"/>
+        <w:rPr>
+          <w:rFonts w:ascii="Bodoni MT" w:eastAsia="DotumChe" w:hAnsi="Bodoni MT"/>
+          <w:b/>
+          <w:color w:val="FF0000"/>
+          <w:sz w:val="40"/>
+          <w:szCs w:val="32"/>
+        </w:rPr>
+      </w:pPr>
+      <w:r>
+        <w:rPr>
+          <w:rFonts w:ascii="Bodoni MT" w:eastAsia="DotumChe" w:hAnsi="Bodoni MT"/>
+          <w:b/>
+          <w:color w:val="FF0000"/>
+          <w:sz w:val="40"/>
           <w:szCs w:val="32"/>
         </w:rPr>
         <w:t>Pseudo Code:</w:t>
@@ -378,13 +576,16 @@
     </w:p>
     <w:p>
       <w:pPr>
-        <w:rPr>
-          <w:sz w:val="32"/>
-          <w:szCs w:val="32"/>
-        </w:rPr>
-      </w:pPr>
-      <w:r>
-        <w:rPr>
+        <w:jc w:val="center"/>
+        <w:rPr>
+          <w:rFonts w:ascii="Bodoni MT" w:eastAsia="DotumChe" w:hAnsi="Bodoni MT"/>
+          <w:sz w:val="32"/>
+          <w:szCs w:val="32"/>
+        </w:rPr>
+      </w:pPr>
+      <w:r>
+        <w:rPr>
+          <w:rFonts w:ascii="Bodoni MT" w:eastAsia="DotumChe" w:hAnsi="Bodoni MT"/>
           <w:sz w:val="32"/>
           <w:szCs w:val="32"/>
         </w:rPr>
@@ -393,13 +594,16 @@
     </w:p>
     <w:p>
       <w:pPr>
-        <w:rPr>
-          <w:sz w:val="32"/>
-          <w:szCs w:val="32"/>
-        </w:rPr>
-      </w:pPr>
-      <w:r>
-        <w:rPr>
+        <w:jc w:val="center"/>
+        <w:rPr>
+          <w:rFonts w:ascii="Bodoni MT" w:eastAsia="DotumChe" w:hAnsi="Bodoni MT"/>
+          <w:sz w:val="32"/>
+          <w:szCs w:val="32"/>
+        </w:rPr>
+      </w:pPr>
+      <w:r>
+        <w:rPr>
+          <w:rFonts w:ascii="Bodoni MT" w:eastAsia="DotumChe" w:hAnsi="Bodoni MT"/>
           <w:sz w:val="32"/>
           <w:szCs w:val="32"/>
         </w:rPr>
@@ -408,20 +612,71 @@
     </w:p>
     <w:p>
       <w:pPr>
-        <w:rPr>
-          <w:sz w:val="32"/>
-          <w:szCs w:val="32"/>
-        </w:rPr>
-      </w:pPr>
-      <w:r>
-        <w:rPr>
+        <w:jc w:val="center"/>
+        <w:rPr>
+          <w:rFonts w:ascii="Bodoni MT" w:eastAsia="DotumChe" w:hAnsi="Bodoni MT"/>
+          <w:sz w:val="32"/>
+          <w:szCs w:val="32"/>
+        </w:rPr>
+      </w:pPr>
+      <w:r>
+        <w:rPr>
+          <w:rFonts w:ascii="Bodoni MT" w:eastAsia="DotumChe" w:hAnsi="Bodoni MT"/>
           <w:sz w:val="32"/>
           <w:szCs w:val="32"/>
         </w:rPr>
         <w:t>Pastes the image onto another image.</w:t>
+      </w:r>
+    </w:p>
+    <w:p>
+      <w:pPr>
+        <w:jc w:val="center"/>
+        <w:rPr>
+          <w:rFonts w:ascii="Bodoni MT" w:eastAsia="DotumChe" w:hAnsi="Bodoni MT"/>
+          <w:b/>
+          <w:color w:val="FF0000"/>
+          <w:sz w:val="40"/>
+          <w:szCs w:val="32"/>
+        </w:rPr>
+      </w:pPr>
+      <w:r>
+        <w:rPr>
+          <w:rFonts w:ascii="Bodoni MT" w:eastAsia="DotumChe" w:hAnsi="Bodoni MT"/>
+          <w:b/>
+          <w:color w:val="FF0000"/>
+          <w:sz w:val="40"/>
+          <w:szCs w:val="32"/>
+        </w:rPr>
+        <w:t>Documentation</w:t>
+      </w:r>
+    </w:p>
+    <w:p>
+      <w:pPr>
+        <w:jc w:val="center"/>
+        <w:rPr>
+          <w:rFonts w:ascii="Bodoni MT" w:eastAsia="DotumChe" w:hAnsi="Bodoni MT"/>
+          <w:sz w:val="32"/>
+          <w:szCs w:val="32"/>
+        </w:rPr>
+      </w:pPr>
+      <w:r>
+        <w:rPr>
+          <w:rFonts w:ascii="Bodoni MT" w:eastAsia="DotumChe" w:hAnsi="Bodoni MT"/>
+          <w:sz w:val="32"/>
+          <w:szCs w:val="32"/>
+        </w:rPr>
+        <w:t xml:space="preserve">The hardest part was making it so the picture actually could be pasted onto the mask to put on another image. Making the other things were way easier. This part of making the mask was very time consuming and hard to understand. The next part was getting color which had no success. Instead we used a color of black and white. The white pixels inside the picture was unsightly so we made a separate function inside the code to make the white pixels transparent. The </w:t>
       </w:r>
       <w:bookmarkStart w:id="0" w:name="_GoBack"/>
       <w:bookmarkEnd w:id="0"/>
+      <w:r>
+        <w:rPr>
+          <w:rFonts w:ascii="Bodoni MT" w:eastAsia="DotumChe" w:hAnsi="Bodoni MT"/>
+          <w:sz w:val="32"/>
+          <w:szCs w:val="32"/>
+        </w:rPr>
+        <w:t>worst part of this project was actually getting the picture (all of them) from the directory to be pasted.</w:t>
+      </w:r>
     </w:p>
     <w:p>
       <w:pPr>
@@ -434,6 +689,12 @@
     <w:sectPr>
       <w:pgSz w:w="12240" w:h="15840"/>
       <w:pgMar w:top="1440" w:right="1440" w:bottom="1440" w:left="1440" w:header="720" w:footer="720" w:gutter="0"/>
+      <w:pgBorders w:offsetFrom="page">
+        <w:top w:val="flowersTiny" w:sz="14" w:space="24" w:color="auto"/>
+        <w:left w:val="flowersTiny" w:sz="14" w:space="24" w:color="auto"/>
+        <w:bottom w:val="flowersTiny" w:sz="14" w:space="24" w:color="auto"/>
+        <w:right w:val="flowersTiny" w:sz="14" w:space="24" w:color="auto"/>
+      </w:pgBorders>
       <w:cols w:space="720"/>
       <w:docGrid w:linePitch="360"/>
     </w:sectPr>

</xml_diff>